<commit_message>
First set of ammendments done
</commit_message>
<xml_diff>
--- a/MSc_Thesis/MSc_Thesis_Split/Data/Citations_Search/PRISMA - Weighted Median Estimator Citations.docx
+++ b/MSc_Thesis/MSc_Thesis_Split/Data/Citations_Search/PRISMA - Weighted Median Estimator Citations.docx
@@ -340,7 +340,18 @@
                                 <w:sz w:val="20"/>
                                 <w:szCs w:val="20"/>
                               </w:rPr>
-                              <w:t>110</w:t>
+                              <w:t>10</w:t>
+                            </w:r>
+                            <w:r>
+                              <w:rPr>
+                                <w:b/>
+                                <w:bCs/>
+                                <w:noProof/>
+                                <w:color w:val="0040CF"/>
+                                <w:sz w:val="20"/>
+                                <w:szCs w:val="20"/>
+                              </w:rPr>
+                              <w:t>3</w:t>
                             </w:r>
                             <w:r>
                               <w:rPr>
@@ -396,7 +407,16 @@
                                 <w:sz w:val="18"/>
                                 <w:szCs w:val="18"/>
                               </w:rPr>
-                              <w:t>110</w:t>
+                              <w:t>10</w:t>
+                            </w:r>
+                            <w:r>
+                              <w:rPr>
+                                <w:noProof/>
+                                <w:color w:val="002060"/>
+                                <w:sz w:val="18"/>
+                                <w:szCs w:val="18"/>
+                              </w:rPr>
+                              <w:t>3</w:t>
                             </w:r>
                             <w:r>
                               <w:rPr>
@@ -479,7 +499,18 @@
                           <w:sz w:val="20"/>
                           <w:szCs w:val="20"/>
                         </w:rPr>
-                        <w:t>110</w:t>
+                        <w:t>10</w:t>
+                      </w:r>
+                      <w:r>
+                        <w:rPr>
+                          <w:b/>
+                          <w:bCs/>
+                          <w:noProof/>
+                          <w:color w:val="0040CF"/>
+                          <w:sz w:val="20"/>
+                          <w:szCs w:val="20"/>
+                        </w:rPr>
+                        <w:t>3</w:t>
                       </w:r>
                       <w:r>
                         <w:rPr>
@@ -535,7 +566,16 @@
                           <w:sz w:val="18"/>
                           <w:szCs w:val="18"/>
                         </w:rPr>
-                        <w:t>110</w:t>
+                        <w:t>10</w:t>
+                      </w:r>
+                      <w:r>
+                        <w:rPr>
+                          <w:noProof/>
+                          <w:color w:val="002060"/>
+                          <w:sz w:val="18"/>
+                          <w:szCs w:val="18"/>
+                        </w:rPr>
+                        <w:t>3</w:t>
                       </w:r>
                       <w:r>
                         <w:rPr>
@@ -2260,7 +2300,18 @@
                                 <w:sz w:val="20"/>
                                 <w:szCs w:val="20"/>
                               </w:rPr>
-                              <w:t>110</w:t>
+                              <w:t>10</w:t>
+                            </w:r>
+                            <w:r>
+                              <w:rPr>
+                                <w:b/>
+                                <w:bCs/>
+                                <w:noProof/>
+                                <w:color w:val="0040CF"/>
+                                <w:sz w:val="20"/>
+                                <w:szCs w:val="20"/>
+                              </w:rPr>
+                              <w:t>3</w:t>
                             </w:r>
                             <w:r>
                               <w:rPr>
@@ -2347,7 +2398,18 @@
                           <w:sz w:val="20"/>
                           <w:szCs w:val="20"/>
                         </w:rPr>
-                        <w:t>110</w:t>
+                        <w:t>10</w:t>
+                      </w:r>
+                      <w:r>
+                        <w:rPr>
+                          <w:b/>
+                          <w:bCs/>
+                          <w:noProof/>
+                          <w:color w:val="0040CF"/>
+                          <w:sz w:val="20"/>
+                          <w:szCs w:val="20"/>
+                        </w:rPr>
+                        <w:t>3</w:t>
                       </w:r>
                       <w:r>
                         <w:rPr>

</xml_diff>